<commit_message>
New Update from MarsCloud
</commit_message>
<xml_diff>
--- a/resources/trans/10 seg EN.docx
+++ b/resources/trans/10 seg EN.docx
@@ -15,7 +15,7 @@
           <w:b/>
           <w:bCs/>
         </w:rPr>
-        <w:t xml:space="preserve">In the quiet depths of the soul, a war is</w:t>
+        <w:t>In the quiet depths of the soul, a war is</w:t>
       </w:r>
       <w:r>
         <w:rPr/>
@@ -26,7 +26,7 @@
           <w:i/>
           <w:iCs/>
         </w:rPr>
-        <w:t xml:space="preserve">where soldiers, memories, and fears gather</w:t>
+        <w:t>where soldiers, memories, and fears gather</w:t>
       </w:r>
       <w:r>
         <w:rPr/>
@@ -38,7 +38,7 @@
           <w:iCs/>
           <w:u w:val="single"/>
         </w:rPr>
-        <w:t xml:space="preserve">preparing for internal conflict.</w:t>
+        <w:t>preparing for internal conflict.</w:t>
       </w:r>
     </w:p>
     <w:p/>
@@ -55,7 +55,7 @@
           <w:b/>
           <w:bCs/>
         </w:rPr>
-        <w:t xml:space="preserve">However, the shadows of the past cast long, unsettling shades</w:t>
+        <w:t>However, the shadows of the past cast long, unsettling shades</w:t>
       </w:r>
       <w:r>
         <w:rPr/>
@@ -66,7 +66,7 @@
           <w:i/>
           <w:iCs/>
         </w:rPr>
-        <w:t xml:space="preserve">each a ghostly reminder of wounds yet to heal.</w:t>
+        <w:t>each a ghostly reminder of wounds yet to heal.</w:t>
       </w:r>
     </w:p>
     <w:p/>
@@ -88,11 +88,11 @@
           <w:iCs/>
           <w:u w:val="single"/>
         </w:rPr>
-        <w:t xml:space="preserve">leaving the battlefield of the mind in a state of perpetual uncertainty</w:t>
+        <w:t>leaving the battlefield of the mind in a state of perpetual uncertainty</w:t>
       </w:r>
       <w:r>
         <w:rPr/>
-        <w:t xml:space="preserve">.</w:t>
+        <w:t>.</w:t>
       </w:r>
     </w:p>
     <w:p/>
@@ -125,7 +125,7 @@
       <w:proofErr w:type="spellStart"/>
       <w:r>
         <w:rPr/>
-        <w:t xml:space="preserve">colors</w:t>
+        <w:t>colors</w:t>
       </w:r>
       <w:proofErr w:type="spellEnd"/>
       <w:r>
@@ -158,7 +158,7 @@
       </w:pPr>
       <w:r>
         <w:rPr/>
-        <w:t xml:space="preserve">The heart, torn between the ideologies of love and regret, finds itself in a dance of emotional conflict, with the tender caresses of love clashing against the relentless grasp of regret, turning the heart into a battleground of emotions.</w:t>
+        <w:t>The heart, torn between the ideologies of love and regret, finds itself in a dance of emotional conflict, with the tender caresses of love clashing against the relentless grasp of regret, turning the heart into a battleground of emotions.</w:t>
       </w:r>
     </w:p>
     <w:p/>
@@ -172,7 +172,7 @@
       </w:pPr>
       <w:r>
         <w:rPr/>
-        <w:t xml:space="preserve">Amid the chaos, the diplomacy of reason and emotion negotiates in the war room of consciousness, their debates echoing in the chambers of rationality, striving to find a ceasefire amidst the din of internal discord.</w:t>
+        <w:t>Amid the chaos, the diplomacy of reason and emotion negotiates in the war room of consciousness, their debates echoing in the chambers of rationality, striving to find a ceasefire amidst the din of internal discord.</w:t>
       </w:r>
     </w:p>
     <w:p/>
@@ -200,7 +200,7 @@
       </w:pPr>
       <w:r>
         <w:rPr/>
-        <w:t xml:space="preserve">In the ensuing silence, the mind becomes a transformed battlefield—a landscape scarred by the echoes of internal struggles, testifying to the resilience of the human spirit in navigating the complexities of the psyche.</w:t>
+        <w:t>In the ensuing silence, the mind becomes a transformed battlefield—a landscape scarred by the echoes of internal struggles, testifying to the resilience of the human spirit in navigating the complexities of the psyche.</w:t>
       </w:r>
     </w:p>
     <w:sectPr>

</xml_diff>